<commit_message>
Update Comments to ModelFlow book 05NOV2024.docx
</commit_message>
<xml_diff>
--- a/papers/mfbook/reviews/lasse/Comments to ModelFlow book 05NOV2024.docx
+++ b/papers/mfbook/reviews/lasse/Comments to ModelFlow book 05NOV2024.docx
@@ -12,9 +12,11 @@
       <w:r>
         <w:t xml:space="preserve"> </w:t>
       </w:r>
+      <w:proofErr w:type="spellStart"/>
       <w:r>
         <w:t>Introduction</w:t>
       </w:r>
+      <w:proofErr w:type="spellEnd"/>
     </w:p>
     <w:p>
       <w:pPr>
@@ -28,15 +30,33 @@
           <w:b/>
           <w:bCs/>
         </w:rPr>
-        <w:t>1 Foreword</w:t>
-      </w:r>
+        <w:t xml:space="preserve">1 </w:t>
+      </w:r>
+      <w:proofErr w:type="spellStart"/>
       <w:r>
         <w:rPr>
           <w:b/>
           <w:bCs/>
         </w:rPr>
-        <w:t xml:space="preserve"> and 2 Acknowledgements</w:t>
-      </w:r>
+        <w:t>Foreword</w:t>
+      </w:r>
+      <w:proofErr w:type="spellEnd"/>
+      <w:r>
+        <w:rPr>
+          <w:b/>
+          <w:bCs/>
+        </w:rPr>
+        <w:t xml:space="preserve"> and 2 </w:t>
+      </w:r>
+      <w:proofErr w:type="spellStart"/>
+      <w:r>
+        <w:rPr>
+          <w:b/>
+          <w:bCs/>
+        </w:rPr>
+        <w:t>Acknowledgements</w:t>
+      </w:r>
+      <w:proofErr w:type="spellEnd"/>
     </w:p>
     <w:p>
       <w:pPr>
@@ -84,7 +104,28 @@
         <w:rPr>
           <w:lang w:val="en-US"/>
         </w:rPr>
-        <w:t>The data and equations of MFMod are updated t</w:t>
+        <w:t>The data and equations of </w:t>
+      </w:r>
+      <w:proofErr w:type="spellStart"/>
+      <w:r>
+        <w:rPr>
+          <w:lang w:val="en-US"/>
+        </w:rPr>
+        <w:t>MFMod</w:t>
+      </w:r>
+      <w:proofErr w:type="spellEnd"/>
+      <w:r>
+        <w:rPr>
+          <w:lang w:val="en-US"/>
+        </w:rPr>
+        <w:t xml:space="preserve"> are updated </w:t>
+      </w:r>
+      <w:proofErr w:type="spellStart"/>
+      <w:r>
+        <w:rPr>
+          <w:lang w:val="en-US"/>
+        </w:rPr>
+        <w:t>t</w:t>
       </w:r>
       <w:r>
         <w:rPr>
@@ -93,6 +134,7 @@
         </w:rPr>
         <w:t>wide</w:t>
       </w:r>
+      <w:proofErr w:type="spellEnd"/>
       <w:r>
         <w:rPr>
           <w:lang w:val="en-US"/>
@@ -173,17 +215,39 @@
         </w:rPr>
         <w:t>“</w:t>
       </w:r>
-      <w:r>
-        <w:rPr>
-          <w:lang w:val="en-US"/>
-        </w:rPr>
-        <w:t>the Bank” – is that a</w:t>
-      </w:r>
-      <w:r>
-        <w:rPr>
-          <w:lang w:val="en-US"/>
-        </w:rPr>
-        <w:t xml:space="preserve"> term being used for the World Bank? If not search and replace.</w:t>
+      <w:proofErr w:type="gramStart"/>
+      <w:r>
+        <w:rPr>
+          <w:lang w:val="en-US"/>
+        </w:rPr>
+        <w:t>the</w:t>
+      </w:r>
+      <w:proofErr w:type="gramEnd"/>
+      <w:r>
+        <w:rPr>
+          <w:lang w:val="en-US"/>
+        </w:rPr>
+        <w:t xml:space="preserve"> Bank” – is that a</w:t>
+      </w:r>
+      <w:r>
+        <w:rPr>
+          <w:lang w:val="en-US"/>
+        </w:rPr>
+        <w:t xml:space="preserve"> term being used for the World Bank? If </w:t>
+      </w:r>
+      <w:proofErr w:type="gramStart"/>
+      <w:r>
+        <w:rPr>
+          <w:lang w:val="en-US"/>
+        </w:rPr>
+        <w:t>not</w:t>
+      </w:r>
+      <w:proofErr w:type="gramEnd"/>
+      <w:r>
+        <w:rPr>
+          <w:lang w:val="en-US"/>
+        </w:rPr>
+        <w:t xml:space="preserve"> search and replace.</w:t>
       </w:r>
     </w:p>
     <w:p>
@@ -417,6 +481,7 @@
           <w:lang w:val="en-US"/>
         </w:rPr>
       </w:pPr>
+      <w:proofErr w:type="gramStart"/>
       <w:r>
         <w:rPr>
           <w:rFonts w:asciiTheme="minorHAnsi" w:eastAsiaTheme="minorHAnsi" w:hAnsiTheme="minorHAnsi" w:cstheme="minorBidi"/>
@@ -427,560 +492,10 @@
           <w:szCs w:val="24"/>
           <w:lang w:val="en-US"/>
         </w:rPr>
-        <w:t>1.1  The MFMod Framework at the World Bank</w:t>
-      </w:r>
-    </w:p>
-    <w:p>
-      <w:pPr>
-        <w:pStyle w:val="Listeafsnit"/>
-        <w:numPr>
-          <w:ilvl w:val="0"/>
-          <w:numId w:val="4"/>
-        </w:numPr>
-        <w:rPr>
-          <w:lang w:val="en-US"/>
-        </w:rPr>
-      </w:pPr>
-      <w:r>
-        <w:rPr>
-          <w:lang w:val="en-US"/>
-        </w:rPr>
-        <w:t>…Standalone… used several times in sentences where capitals should not be used.</w:t>
-      </w:r>
-    </w:p>
-    <w:p>
-      <w:pPr>
-        <w:pStyle w:val="Listeafsnit"/>
-        <w:numPr>
-          <w:ilvl w:val="0"/>
-          <w:numId w:val="4"/>
-        </w:numPr>
-        <w:rPr>
-          <w:lang w:val="en-US"/>
-        </w:rPr>
-      </w:pPr>
-      <w:r>
-        <w:rPr>
-          <w:lang w:val="en-US"/>
-        </w:rPr>
-        <w:t>…</w:t>
-      </w:r>
-      <w:r>
-        <w:rPr>
-          <w:lang w:val="en-US"/>
-        </w:rPr>
-        <w:t>World Bank's isimulate paltform… m</w:t>
-      </w:r>
-      <w:r>
-        <w:rPr>
-          <w:lang w:val="en-US"/>
-        </w:rPr>
-        <w:t>aybe italics on isimulate</w:t>
-      </w:r>
-    </w:p>
-    <w:p>
-      <w:pPr>
-        <w:pStyle w:val="Listeafsnit"/>
-        <w:numPr>
-          <w:ilvl w:val="0"/>
-          <w:numId w:val="4"/>
-        </w:numPr>
-        <w:rPr>
-          <w:lang w:val="en-US"/>
-        </w:rPr>
-      </w:pPr>
-      <w:r>
-        <w:rPr>
-          <w:lang w:val="en-US"/>
-        </w:rPr>
-        <w:t>….</w:t>
-      </w:r>
-      <w:r>
-        <w:rPr>
-          <w:lang w:val="en-US"/>
-        </w:rPr>
-        <w:t>economic analysis, and is used</w:t>
-      </w:r>
-      <w:r>
-        <w:rPr>
-          <w:lang w:val="en-US"/>
-        </w:rPr>
-        <w:t>… not sure comma is appropriate.</w:t>
-      </w:r>
-    </w:p>
-    <w:p>
-      <w:pPr>
-        <w:pStyle w:val="Listeafsnit"/>
-        <w:numPr>
-          <w:ilvl w:val="0"/>
-          <w:numId w:val="4"/>
-        </w:numPr>
-        <w:rPr>
-          <w:lang w:val="en-US"/>
-        </w:rPr>
-      </w:pPr>
-      <w:r>
-        <w:rPr>
-          <w:lang w:val="en-US"/>
-        </w:rPr>
-        <w:t>…</w:t>
-      </w:r>
-      <w:r>
-        <w:rPr>
-          <w:lang w:val="en-US"/>
-        </w:rPr>
-        <w:t>and is used by…. M</w:t>
-      </w:r>
-      <w:r>
-        <w:rPr>
-          <w:lang w:val="en-US"/>
-        </w:rPr>
-        <w:t>aybe an “it” is missing.</w:t>
-      </w:r>
-    </w:p>
-    <w:p>
-      <w:pPr>
-        <w:pStyle w:val="Listeafsnit"/>
-        <w:numPr>
-          <w:ilvl w:val="0"/>
-          <w:numId w:val="4"/>
-        </w:numPr>
-        <w:rPr>
-          <w:lang w:val="en-US"/>
-        </w:rPr>
-      </w:pPr>
-      <w:r>
-        <w:rPr>
-          <w:lang w:val="en-US"/>
-        </w:rPr>
-        <w:t>…</w:t>
-      </w:r>
-      <w:r>
-        <w:rPr>
-          <w:lang w:val="en-US"/>
-        </w:rPr>
-        <w:t>twice annual… was used in</w:t>
-      </w:r>
-      <w:r>
-        <w:rPr>
-          <w:lang w:val="en-US"/>
-        </w:rPr>
-        <w:t xml:space="preserve"> last section also. Not sure if it is appropriate, but if used “-“ or not should be used consistently.</w:t>
-      </w:r>
-    </w:p>
-    <w:p>
-      <w:pPr>
-        <w:pStyle w:val="Listeafsnit"/>
-        <w:numPr>
-          <w:ilvl w:val="0"/>
-          <w:numId w:val="4"/>
-        </w:numPr>
-        <w:rPr>
-          <w:lang w:val="en-US"/>
-        </w:rPr>
-      </w:pPr>
-      <w:r>
-        <w:rPr>
-          <w:lang w:val="en-US"/>
-        </w:rPr>
-        <w:t>:::{index} single: Boxes; Box   1. TLDR - Too long did not read</w:t>
-      </w:r>
-    </w:p>
-    <w:p>
-      <w:pPr>
-        <w:pStyle w:val="Listeafsnit"/>
-        <w:numPr>
-          <w:ilvl w:val="0"/>
-          <w:numId w:val="4"/>
-        </w:numPr>
-        <w:rPr>
-          <w:lang w:val="en-US"/>
-        </w:rPr>
-      </w:pPr>
-      <w:r>
-        <w:rPr>
-          <w:lang w:val="en-US"/>
-        </w:rPr>
-        <w:t xml:space="preserve">:::{admonition} Box 1. TLDR  - Too long did not read  </w:t>
-      </w:r>
-    </w:p>
-    <w:p>
-      <w:pPr>
-        <w:pStyle w:val="Listeafsnit"/>
-        <w:numPr>
-          <w:ilvl w:val="0"/>
-          <w:numId w:val="4"/>
-        </w:numPr>
-        <w:rPr>
-          <w:lang w:val="en-US"/>
-        </w:rPr>
-      </w:pPr>
-      <w:r>
-        <w:rPr>
-          <w:lang w:val="en-US"/>
-        </w:rPr>
-        <w:t>…</w:t>
-      </w:r>
-      <w:r>
-        <w:rPr>
-          <w:lang w:val="en-US"/>
-        </w:rPr>
-        <w:t xml:space="preserve"> each </w:t>
-      </w:r>
-      <w:r>
-        <w:rPr>
-          <w:highlight w:val="yellow"/>
-          <w:lang w:val="en-US"/>
-        </w:rPr>
-        <w:t>Jpuyter</w:t>
-      </w:r>
-      <w:r>
-        <w:rPr>
-          <w:lang w:val="en-US"/>
-        </w:rPr>
-        <w:t xml:space="preserve"> notebook</w:t>
-      </w:r>
-      <w:r>
-        <w:rPr>
-          <w:lang w:val="en-US"/>
-        </w:rPr>
-        <w:t>….</w:t>
-      </w:r>
-    </w:p>
-    <w:p>
-      <w:pPr>
-        <w:rPr>
-          <w:b/>
-          <w:bCs/>
-        </w:rPr>
-      </w:pPr>
-      <w:r>
-        <w:rPr>
-          <w:lang w:val="en-US"/>
-        </w:rPr>
-        <w:t xml:space="preserve">1.1.1 </w:t>
-      </w:r>
-      <w:r>
-        <w:rPr>
-          <w:b/>
-          <w:bCs/>
-        </w:rPr>
-        <w:t> Climate-aware version of MFMod</w:t>
-      </w:r>
-    </w:p>
-    <w:p>
-      <w:pPr>
-        <w:pStyle w:val="Listeafsnit"/>
-        <w:numPr>
-          <w:ilvl w:val="0"/>
-          <w:numId w:val="4"/>
-        </w:numPr>
-        <w:rPr>
-          <w:lang w:val="en-US"/>
-        </w:rPr>
-      </w:pPr>
-      <w:r>
-        <w:rPr>
-          <w:lang w:val="en-US"/>
-        </w:rPr>
-        <w:t>…</w:t>
-      </w:r>
-      <w:r>
-        <w:rPr>
-          <w:lang w:val="en-US"/>
-        </w:rPr>
-        <w:t xml:space="preserve">changes in </w:t>
-      </w:r>
-      <w:r>
-        <w:rPr>
-          <w:highlight w:val="yellow"/>
-          <w:lang w:val="en-US"/>
-        </w:rPr>
-        <w:t>informality</w:t>
-      </w:r>
-      <w:r>
-        <w:rPr>
-          <w:lang w:val="en-US"/>
-        </w:rPr>
-        <w:t>, health</w:t>
-      </w:r>
-      <w:r>
-        <w:rPr>
-          <w:lang w:val="en-US"/>
-        </w:rPr>
-        <w:t>…. (don’t know what that means?)</w:t>
-      </w:r>
-    </w:p>
-    <w:p>
-      <w:pPr>
-        <w:pStyle w:val="Listeafsnit"/>
-        <w:numPr>
-          <w:ilvl w:val="0"/>
-          <w:numId w:val="4"/>
-        </w:numPr>
-        <w:rPr>
-          <w:lang w:val="en-US"/>
-        </w:rPr>
-      </w:pPr>
-      <w:r>
-        <w:rPr>
-          <w:lang w:val="en-US"/>
-        </w:rPr>
-        <w:t> emissions, like </w:t>
-      </w:r>
-      <w:r>
-        <w:rPr>
-          <w:rFonts w:ascii="Cambria Math" w:hAnsi="Cambria Math" w:cs="Cambria Math"/>
-        </w:rPr>
-        <w:t>𝐶𝑂</w:t>
-      </w:r>
-      <w:r>
-        <w:rPr>
-          <w:lang w:val="en-US"/>
-        </w:rPr>
-        <w:t>2,</w:t>
-      </w:r>
-      <w:r>
-        <w:rPr>
-          <w:rFonts w:ascii="Cambria Math" w:hAnsi="Cambria Math" w:cs="Cambria Math"/>
-        </w:rPr>
-        <w:t>𝑁</w:t>
-      </w:r>
-      <w:r>
-        <w:rPr>
-          <w:lang w:val="en-US"/>
-        </w:rPr>
-        <w:t>2</w:t>
-      </w:r>
-      <w:r>
-        <w:rPr>
-          <w:rFonts w:ascii="Cambria Math" w:hAnsi="Cambria Math" w:cs="Cambria Math"/>
-        </w:rPr>
-        <w:t>𝑂</w:t>
-      </w:r>
-      <w:r>
-        <w:rPr>
-          <w:lang w:val="en-US"/>
-        </w:rPr>
-        <w:t>,</w:t>
-      </w:r>
-      <w:r>
-        <w:rPr>
-          <w:rFonts w:ascii="Cambria Math" w:hAnsi="Cambria Math" w:cs="Cambria Math"/>
-        </w:rPr>
-        <w:t>𝐶𝐻</w:t>
-      </w:r>
-      <w:r>
-        <w:rPr>
-          <w:lang w:val="en-US"/>
-        </w:rPr>
-        <w:t>4,...CO2,N2O,CH4,...) </w:t>
-      </w:r>
-      <w:r>
-        <w:rPr>
-          <w:lang w:val="en-US"/>
-        </w:rPr>
-        <w:t>…formatting?</w:t>
-      </w:r>
-    </w:p>
-    <w:p>
-      <w:pPr>
-        <w:pStyle w:val="Listeafsnit"/>
-        <w:numPr>
-          <w:ilvl w:val="0"/>
-          <w:numId w:val="4"/>
-        </w:numPr>
-        <w:rPr>
-          <w:lang w:val="en-US"/>
-        </w:rPr>
-      </w:pPr>
-      <w:r>
-        <w:rPr>
-          <w:lang w:val="en-US"/>
-        </w:rPr>
-        <w:t>…</w:t>
-      </w:r>
-      <w:r>
-        <w:rPr>
-          <w:lang w:val="en-US"/>
-        </w:rPr>
-        <w:t xml:space="preserve"> variants </w:t>
-      </w:r>
-      <w:r>
-        <w:rPr>
-          <w:highlight w:val="yellow"/>
-          <w:lang w:val="en-US"/>
-        </w:rPr>
-        <w:t>on</w:t>
-      </w:r>
-      <w:r>
-        <w:rPr>
-          <w:lang w:val="en-US"/>
-        </w:rPr>
-        <w:t xml:space="preserve"> the model initially</w:t>
-      </w:r>
-      <w:r>
-        <w:rPr>
-          <w:lang w:val="en-US"/>
-        </w:rPr>
-        <w:t>….(of?)</w:t>
-      </w:r>
-    </w:p>
-    <w:p>
-      <w:pPr>
-        <w:rPr>
-          <w:b/>
-          <w:bCs/>
-          <w:lang w:val="en-US"/>
-        </w:rPr>
-      </w:pPr>
-      <w:r>
-        <w:rPr>
-          <w:b/>
-          <w:bCs/>
-          <w:lang w:val="en-US"/>
-        </w:rPr>
-        <w:t>1.2  Early steps to bring the MFMod system to the broader economics community</w:t>
-      </w:r>
-    </w:p>
-    <w:p>
-      <w:pPr>
-        <w:pStyle w:val="Listeafsnit"/>
-        <w:numPr>
-          <w:ilvl w:val="0"/>
-          <w:numId w:val="4"/>
-        </w:numPr>
-        <w:rPr>
-          <w:lang w:val="en-US"/>
-        </w:rPr>
-      </w:pPr>
-      <w:r>
-        <w:rPr>
-          <w:lang w:val="en-US"/>
-        </w:rPr>
-        <w:lastRenderedPageBreak/>
-        <w:t>….</w:t>
-      </w:r>
-      <w:r>
-        <w:rPr>
-          <w:lang w:val="en-US"/>
-        </w:rPr>
-        <w:t>stand-alone models (collectively known as called MFModSA</w:t>
-      </w:r>
-      <w:r>
-        <w:rPr>
-          <w:lang w:val="en-US"/>
-        </w:rPr>
-        <w:t xml:space="preserve">….. with or without “-“ </w:t>
-      </w:r>
-      <w:r>
-        <w:rPr>
-          <w:lang w:val="en-US"/>
-        </w:rPr>
-        <w:t xml:space="preserve">in stand-alone </w:t>
-      </w:r>
-      <w:r>
-        <w:rPr>
-          <w:lang w:val="en-US"/>
-        </w:rPr>
-        <w:t>plus choose between known as / called.</w:t>
-      </w:r>
-    </w:p>
-    <w:p>
-      <w:pPr>
-        <w:pStyle w:val="Listeafsnit"/>
-        <w:numPr>
-          <w:ilvl w:val="0"/>
-          <w:numId w:val="4"/>
-        </w:numPr>
-        <w:rPr>
-          <w:lang w:val="en-US"/>
-        </w:rPr>
-      </w:pPr>
-      <w:r>
-        <w:rPr>
-          <w:lang w:val="en-US"/>
-        </w:rPr>
-        <w:t>…</w:t>
-      </w:r>
-      <w:r>
-        <w:rPr>
-          <w:lang w:val="en-US"/>
-        </w:rPr>
-        <w:t xml:space="preserve"> to client governments…. </w:t>
-      </w:r>
-      <w:r>
-        <w:rPr>
-          <w:lang w:val="en-US"/>
-        </w:rPr>
-        <w:t>f</w:t>
-      </w:r>
-      <w:r>
-        <w:rPr>
-          <w:lang w:val="en-US"/>
-        </w:rPr>
-        <w:t xml:space="preserve">unny </w:t>
-      </w:r>
-      <w:r>
-        <w:rPr>
-          <w:lang w:val="en-US"/>
-        </w:rPr>
-        <w:t>sound</w:t>
-      </w:r>
-    </w:p>
-    <w:p>
-      <w:pPr>
-        <w:pStyle w:val="Listeafsnit"/>
-        <w:numPr>
-          <w:ilvl w:val="0"/>
-          <w:numId w:val="4"/>
-        </w:numPr>
-        <w:rPr>
-          <w:lang w:val="en-US"/>
-        </w:rPr>
-      </w:pPr>
-      <w:r>
-        <w:rPr>
-          <w:lang w:val="en-US"/>
-        </w:rPr>
-        <w:t>….dissemination around….meaning?</w:t>
-      </w:r>
-    </w:p>
-    <w:p>
-      <w:pPr>
-        <w:pStyle w:val="Listeafsnit"/>
-        <w:numPr>
-          <w:ilvl w:val="0"/>
-          <w:numId w:val="4"/>
-        </w:numPr>
-        <w:rPr>
-          <w:lang w:val="en-US"/>
-        </w:rPr>
-      </w:pPr>
-      <w:r>
-        <w:rPr>
-          <w:lang w:val="en-US"/>
-        </w:rPr>
-        <w:t>…</w:t>
-      </w:r>
-      <w:r>
-        <w:rPr>
-          <w:lang w:val="en-US"/>
-        </w:rPr>
-        <w:t>designed to train government…ma</w:t>
-      </w:r>
-      <w:r>
-        <w:rPr>
-          <w:lang w:val="en-US"/>
-        </w:rPr>
-        <w:t>ybe educate?</w:t>
-      </w:r>
-    </w:p>
-    <w:p>
-      <w:pPr>
-        <w:pStyle w:val="Overskrift2"/>
-        <w:shd w:val="clear" w:color="auto" w:fill="FFFFFF"/>
-        <w:spacing w:before="305" w:after="0"/>
+        <w:t>1.1  The</w:t>
+      </w:r>
+      <w:proofErr w:type="gramEnd"/>
+      <w:r>
         <w:rPr>
           <w:rFonts w:asciiTheme="minorHAnsi" w:eastAsiaTheme="minorHAnsi" w:hAnsiTheme="minorHAnsi" w:cstheme="minorBidi"/>
           <w:b/>
@@ -990,7 +505,9 @@
           <w:szCs w:val="24"/>
           <w:lang w:val="en-US"/>
         </w:rPr>
-      </w:pPr>
+        <w:t xml:space="preserve"> </w:t>
+      </w:r>
+      <w:proofErr w:type="spellStart"/>
       <w:r>
         <w:rPr>
           <w:rFonts w:asciiTheme="minorHAnsi" w:eastAsiaTheme="minorHAnsi" w:hAnsiTheme="minorHAnsi" w:cstheme="minorBidi"/>
@@ -1001,7 +518,20 @@
           <w:szCs w:val="24"/>
           <w:lang w:val="en-US"/>
         </w:rPr>
-        <w:t>1.3  Moving the framework to an open-source footing</w:t>
+        <w:t>MFMod</w:t>
+      </w:r>
+      <w:proofErr w:type="spellEnd"/>
+      <w:r>
+        <w:rPr>
+          <w:rFonts w:asciiTheme="minorHAnsi" w:eastAsiaTheme="minorHAnsi" w:hAnsiTheme="minorHAnsi" w:cstheme="minorBidi"/>
+          <w:b/>
+          <w:bCs/>
+          <w:color w:val="auto"/>
+          <w:sz w:val="24"/>
+          <w:szCs w:val="24"/>
+          <w:lang w:val="en-US"/>
+        </w:rPr>
+        <w:t xml:space="preserve"> Framework at the World Bank</w:t>
       </w:r>
     </w:p>
     <w:p>
@@ -1019,6 +549,812 @@
         <w:rPr>
           <w:lang w:val="en-US"/>
         </w:rPr>
+        <w:t>…Standalone… used several times in sentences where capitals should not be used.</w:t>
+      </w:r>
+    </w:p>
+    <w:p>
+      <w:pPr>
+        <w:pStyle w:val="Listeafsnit"/>
+        <w:numPr>
+          <w:ilvl w:val="0"/>
+          <w:numId w:val="4"/>
+        </w:numPr>
+        <w:rPr>
+          <w:lang w:val="en-US"/>
+        </w:rPr>
+      </w:pPr>
+      <w:r>
+        <w:rPr>
+          <w:lang w:val="en-US"/>
+        </w:rPr>
+        <w:t>…</w:t>
+      </w:r>
+      <w:r>
+        <w:rPr>
+          <w:lang w:val="en-US"/>
+        </w:rPr>
+        <w:t xml:space="preserve">World Bank's </w:t>
+      </w:r>
+      <w:proofErr w:type="spellStart"/>
+      <w:r>
+        <w:rPr>
+          <w:lang w:val="en-US"/>
+        </w:rPr>
+        <w:t>isimulate</w:t>
+      </w:r>
+      <w:proofErr w:type="spellEnd"/>
+      <w:r>
+        <w:rPr>
+          <w:lang w:val="en-US"/>
+        </w:rPr>
+        <w:t xml:space="preserve"> </w:t>
+      </w:r>
+      <w:proofErr w:type="spellStart"/>
+      <w:r>
+        <w:rPr>
+          <w:lang w:val="en-US"/>
+        </w:rPr>
+        <w:t>paltform</w:t>
+      </w:r>
+      <w:proofErr w:type="spellEnd"/>
+      <w:r>
+        <w:rPr>
+          <w:lang w:val="en-US"/>
+        </w:rPr>
+        <w:t>… m</w:t>
+      </w:r>
+      <w:r>
+        <w:rPr>
+          <w:lang w:val="en-US"/>
+        </w:rPr>
+        <w:t xml:space="preserve">aybe italics on </w:t>
+      </w:r>
+      <w:proofErr w:type="spellStart"/>
+      <w:r>
+        <w:rPr>
+          <w:lang w:val="en-US"/>
+        </w:rPr>
+        <w:t>isimulate</w:t>
+      </w:r>
+      <w:proofErr w:type="spellEnd"/>
+    </w:p>
+    <w:p>
+      <w:pPr>
+        <w:pStyle w:val="Listeafsnit"/>
+        <w:numPr>
+          <w:ilvl w:val="0"/>
+          <w:numId w:val="4"/>
+        </w:numPr>
+        <w:rPr>
+          <w:lang w:val="en-US"/>
+        </w:rPr>
+      </w:pPr>
+      <w:proofErr w:type="gramStart"/>
+      <w:r>
+        <w:rPr>
+          <w:lang w:val="en-US"/>
+        </w:rPr>
+        <w:t>….</w:t>
+      </w:r>
+      <w:r>
+        <w:rPr>
+          <w:lang w:val="en-US"/>
+        </w:rPr>
+        <w:t>economic</w:t>
+      </w:r>
+      <w:proofErr w:type="gramEnd"/>
+      <w:r>
+        <w:rPr>
+          <w:lang w:val="en-US"/>
+        </w:rPr>
+        <w:t xml:space="preserve"> analysis, and is used</w:t>
+      </w:r>
+      <w:r>
+        <w:rPr>
+          <w:lang w:val="en-US"/>
+        </w:rPr>
+        <w:t>… not sure comma is appropriate.</w:t>
+      </w:r>
+    </w:p>
+    <w:p>
+      <w:pPr>
+        <w:pStyle w:val="Listeafsnit"/>
+        <w:numPr>
+          <w:ilvl w:val="0"/>
+          <w:numId w:val="4"/>
+        </w:numPr>
+        <w:rPr>
+          <w:lang w:val="en-US"/>
+        </w:rPr>
+      </w:pPr>
+      <w:r>
+        <w:rPr>
+          <w:lang w:val="en-US"/>
+        </w:rPr>
+        <w:t>…</w:t>
+      </w:r>
+      <w:r>
+        <w:rPr>
+          <w:lang w:val="en-US"/>
+        </w:rPr>
+        <w:t>and is used by…. M</w:t>
+      </w:r>
+      <w:r>
+        <w:rPr>
+          <w:lang w:val="en-US"/>
+        </w:rPr>
+        <w:t>aybe an “it” is missing.</w:t>
+      </w:r>
+    </w:p>
+    <w:p>
+      <w:pPr>
+        <w:pStyle w:val="Listeafsnit"/>
+        <w:numPr>
+          <w:ilvl w:val="0"/>
+          <w:numId w:val="4"/>
+        </w:numPr>
+        <w:rPr>
+          <w:lang w:val="en-US"/>
+        </w:rPr>
+      </w:pPr>
+      <w:r>
+        <w:rPr>
+          <w:lang w:val="en-US"/>
+        </w:rPr>
+        <w:t>…</w:t>
+      </w:r>
+      <w:r>
+        <w:rPr>
+          <w:lang w:val="en-US"/>
+        </w:rPr>
+        <w:t>twice annual… was used in</w:t>
+      </w:r>
+      <w:r>
+        <w:rPr>
+          <w:lang w:val="en-US"/>
+        </w:rPr>
+        <w:t xml:space="preserve"> last section also. Not sure if it is appropriate, but if used “</w:t>
+      </w:r>
+      <w:proofErr w:type="gramStart"/>
+      <w:r>
+        <w:rPr>
+          <w:lang w:val="en-US"/>
+        </w:rPr>
+        <w:t>-“ or</w:t>
+      </w:r>
+      <w:proofErr w:type="gramEnd"/>
+      <w:r>
+        <w:rPr>
+          <w:lang w:val="en-US"/>
+        </w:rPr>
+        <w:t xml:space="preserve"> not should be used consistently.</w:t>
+      </w:r>
+    </w:p>
+    <w:p>
+      <w:pPr>
+        <w:pStyle w:val="Listeafsnit"/>
+        <w:numPr>
+          <w:ilvl w:val="0"/>
+          <w:numId w:val="4"/>
+        </w:numPr>
+        <w:rPr>
+          <w:lang w:val="en-US"/>
+        </w:rPr>
+      </w:pPr>
+      <w:proofErr w:type="gramStart"/>
+      <w:r>
+        <w:rPr>
+          <w:lang w:val="en-US"/>
+        </w:rPr>
+        <w:t>:::</w:t>
+      </w:r>
+      <w:proofErr w:type="gramEnd"/>
+      <w:r>
+        <w:rPr>
+          <w:lang w:val="en-US"/>
+        </w:rPr>
+        <w:t>{index} single: Boxes; Box   1. TLDR - Too long did not read</w:t>
+      </w:r>
+    </w:p>
+    <w:p>
+      <w:pPr>
+        <w:pStyle w:val="Listeafsnit"/>
+        <w:numPr>
+          <w:ilvl w:val="0"/>
+          <w:numId w:val="4"/>
+        </w:numPr>
+        <w:rPr>
+          <w:lang w:val="en-US"/>
+        </w:rPr>
+      </w:pPr>
+      <w:proofErr w:type="gramStart"/>
+      <w:r>
+        <w:rPr>
+          <w:lang w:val="en-US"/>
+        </w:rPr>
+        <w:t>:::</w:t>
+      </w:r>
+      <w:proofErr w:type="gramEnd"/>
+      <w:r>
+        <w:rPr>
+          <w:lang w:val="en-US"/>
+        </w:rPr>
+        <w:t xml:space="preserve">{admonition} Box 1. </w:t>
+      </w:r>
+      <w:proofErr w:type="gramStart"/>
+      <w:r>
+        <w:rPr>
+          <w:lang w:val="en-US"/>
+        </w:rPr>
+        <w:t>TLDR  -</w:t>
+      </w:r>
+      <w:proofErr w:type="gramEnd"/>
+      <w:r>
+        <w:rPr>
+          <w:lang w:val="en-US"/>
+        </w:rPr>
+        <w:t xml:space="preserve"> Too long did not read  </w:t>
+      </w:r>
+    </w:p>
+    <w:p>
+      <w:pPr>
+        <w:pStyle w:val="Listeafsnit"/>
+        <w:numPr>
+          <w:ilvl w:val="0"/>
+          <w:numId w:val="4"/>
+        </w:numPr>
+        <w:rPr>
+          <w:lang w:val="en-US"/>
+        </w:rPr>
+      </w:pPr>
+      <w:r>
+        <w:rPr>
+          <w:lang w:val="en-US"/>
+        </w:rPr>
+        <w:t>…</w:t>
+      </w:r>
+      <w:r>
+        <w:rPr>
+          <w:lang w:val="en-US"/>
+        </w:rPr>
+        <w:t xml:space="preserve"> each </w:t>
+      </w:r>
+      <w:proofErr w:type="spellStart"/>
+      <w:r>
+        <w:rPr>
+          <w:highlight w:val="yellow"/>
+          <w:lang w:val="en-US"/>
+        </w:rPr>
+        <w:t>Jpuyter</w:t>
+      </w:r>
+      <w:proofErr w:type="spellEnd"/>
+      <w:r>
+        <w:rPr>
+          <w:lang w:val="en-US"/>
+        </w:rPr>
+        <w:t xml:space="preserve"> notebook</w:t>
+      </w:r>
+      <w:r>
+        <w:rPr>
+          <w:lang w:val="en-US"/>
+        </w:rPr>
+        <w:t>….</w:t>
+      </w:r>
+    </w:p>
+    <w:p>
+      <w:pPr>
+        <w:rPr>
+          <w:b/>
+          <w:bCs/>
+        </w:rPr>
+      </w:pPr>
+      <w:proofErr w:type="gramStart"/>
+      <w:r>
+        <w:rPr>
+          <w:lang w:val="en-US"/>
+        </w:rPr>
+        <w:t xml:space="preserve">1.1.1 </w:t>
+      </w:r>
+      <w:r>
+        <w:rPr>
+          <w:b/>
+          <w:bCs/>
+        </w:rPr>
+        <w:t> </w:t>
+      </w:r>
+      <w:proofErr w:type="spellStart"/>
+      <w:r>
+        <w:rPr>
+          <w:b/>
+          <w:bCs/>
+        </w:rPr>
+        <w:t>Climate</w:t>
+      </w:r>
+      <w:proofErr w:type="gramEnd"/>
+      <w:r>
+        <w:rPr>
+          <w:b/>
+          <w:bCs/>
+        </w:rPr>
+        <w:t>-aware</w:t>
+      </w:r>
+      <w:proofErr w:type="spellEnd"/>
+      <w:r>
+        <w:rPr>
+          <w:b/>
+          <w:bCs/>
+        </w:rPr>
+        <w:t xml:space="preserve"> version of </w:t>
+      </w:r>
+      <w:proofErr w:type="spellStart"/>
+      <w:r>
+        <w:rPr>
+          <w:b/>
+          <w:bCs/>
+        </w:rPr>
+        <w:t>MFMod</w:t>
+      </w:r>
+      <w:proofErr w:type="spellEnd"/>
+    </w:p>
+    <w:p>
+      <w:pPr>
+        <w:pStyle w:val="Listeafsnit"/>
+        <w:numPr>
+          <w:ilvl w:val="0"/>
+          <w:numId w:val="4"/>
+        </w:numPr>
+        <w:rPr>
+          <w:lang w:val="en-US"/>
+        </w:rPr>
+      </w:pPr>
+      <w:r>
+        <w:rPr>
+          <w:lang w:val="en-US"/>
+        </w:rPr>
+        <w:t>…</w:t>
+      </w:r>
+      <w:r>
+        <w:rPr>
+          <w:lang w:val="en-US"/>
+        </w:rPr>
+        <w:t xml:space="preserve">changes in </w:t>
+      </w:r>
+      <w:r>
+        <w:rPr>
+          <w:highlight w:val="yellow"/>
+          <w:lang w:val="en-US"/>
+        </w:rPr>
+        <w:t>informality</w:t>
+      </w:r>
+      <w:r>
+        <w:rPr>
+          <w:lang w:val="en-US"/>
+        </w:rPr>
+        <w:t>, health</w:t>
+      </w:r>
+      <w:r>
+        <w:rPr>
+          <w:lang w:val="en-US"/>
+        </w:rPr>
+        <w:t>…. (don’t know what that means?)</w:t>
+      </w:r>
+    </w:p>
+    <w:p>
+      <w:pPr>
+        <w:pStyle w:val="Listeafsnit"/>
+        <w:numPr>
+          <w:ilvl w:val="0"/>
+          <w:numId w:val="4"/>
+        </w:numPr>
+        <w:rPr>
+          <w:lang w:val="en-US"/>
+        </w:rPr>
+      </w:pPr>
+      <w:r>
+        <w:rPr>
+          <w:lang w:val="en-US"/>
+        </w:rPr>
+        <w:t> emissions, like </w:t>
+      </w:r>
+      <w:r>
+        <w:rPr>
+          <w:rFonts w:ascii="Cambria Math" w:hAnsi="Cambria Math" w:cs="Cambria Math"/>
+        </w:rPr>
+        <w:t>𝐶𝑂</w:t>
+      </w:r>
+      <w:proofErr w:type="gramStart"/>
+      <w:r>
+        <w:rPr>
+          <w:lang w:val="en-US"/>
+        </w:rPr>
+        <w:t>2,</w:t>
+      </w:r>
+      <w:r>
+        <w:rPr>
+          <w:rFonts w:ascii="Cambria Math" w:hAnsi="Cambria Math" w:cs="Cambria Math"/>
+        </w:rPr>
+        <w:t>𝑁</w:t>
+      </w:r>
+      <w:proofErr w:type="gramEnd"/>
+      <w:r>
+        <w:rPr>
+          <w:lang w:val="en-US"/>
+        </w:rPr>
+        <w:t>2</w:t>
+      </w:r>
+      <w:r>
+        <w:rPr>
+          <w:rFonts w:ascii="Cambria Math" w:hAnsi="Cambria Math" w:cs="Cambria Math"/>
+        </w:rPr>
+        <w:t>𝑂</w:t>
+      </w:r>
+      <w:r>
+        <w:rPr>
+          <w:lang w:val="en-US"/>
+        </w:rPr>
+        <w:t>,</w:t>
+      </w:r>
+      <w:r>
+        <w:rPr>
+          <w:rFonts w:ascii="Cambria Math" w:hAnsi="Cambria Math" w:cs="Cambria Math"/>
+        </w:rPr>
+        <w:t>𝐶𝐻</w:t>
+      </w:r>
+      <w:r>
+        <w:rPr>
+          <w:lang w:val="en-US"/>
+        </w:rPr>
+        <w:t>4,...CO2,N2O,CH4,...) </w:t>
+      </w:r>
+      <w:r>
+        <w:rPr>
+          <w:lang w:val="en-US"/>
+        </w:rPr>
+        <w:t>…formatting?</w:t>
+      </w:r>
+    </w:p>
+    <w:p>
+      <w:pPr>
+        <w:pStyle w:val="Listeafsnit"/>
+        <w:numPr>
+          <w:ilvl w:val="0"/>
+          <w:numId w:val="4"/>
+        </w:numPr>
+        <w:rPr>
+          <w:lang w:val="en-US"/>
+        </w:rPr>
+      </w:pPr>
+      <w:r>
+        <w:rPr>
+          <w:lang w:val="en-US"/>
+        </w:rPr>
+        <w:t>…</w:t>
+      </w:r>
+      <w:r>
+        <w:rPr>
+          <w:lang w:val="en-US"/>
+        </w:rPr>
+        <w:t xml:space="preserve"> variants </w:t>
+      </w:r>
+      <w:r>
+        <w:rPr>
+          <w:highlight w:val="yellow"/>
+          <w:lang w:val="en-US"/>
+        </w:rPr>
+        <w:t>on</w:t>
+      </w:r>
+      <w:r>
+        <w:rPr>
+          <w:lang w:val="en-US"/>
+        </w:rPr>
+        <w:t xml:space="preserve"> the model initially</w:t>
+      </w:r>
+      <w:proofErr w:type="gramStart"/>
+      <w:r>
+        <w:rPr>
+          <w:lang w:val="en-US"/>
+        </w:rPr>
+        <w:t>….(</w:t>
+      </w:r>
+      <w:proofErr w:type="gramEnd"/>
+      <w:r>
+        <w:rPr>
+          <w:lang w:val="en-US"/>
+        </w:rPr>
+        <w:t>of?)</w:t>
+      </w:r>
+    </w:p>
+    <w:p>
+      <w:pPr>
+        <w:rPr>
+          <w:b/>
+          <w:bCs/>
+          <w:lang w:val="en-US"/>
+        </w:rPr>
+      </w:pPr>
+      <w:proofErr w:type="gramStart"/>
+      <w:r>
+        <w:rPr>
+          <w:b/>
+          <w:bCs/>
+          <w:lang w:val="en-US"/>
+        </w:rPr>
+        <w:t>1.2  Early</w:t>
+      </w:r>
+      <w:proofErr w:type="gramEnd"/>
+      <w:r>
+        <w:rPr>
+          <w:b/>
+          <w:bCs/>
+          <w:lang w:val="en-US"/>
+        </w:rPr>
+        <w:t xml:space="preserve"> steps to bring the </w:t>
+      </w:r>
+      <w:proofErr w:type="spellStart"/>
+      <w:r>
+        <w:rPr>
+          <w:b/>
+          <w:bCs/>
+          <w:lang w:val="en-US"/>
+        </w:rPr>
+        <w:t>MFMod</w:t>
+      </w:r>
+      <w:proofErr w:type="spellEnd"/>
+      <w:r>
+        <w:rPr>
+          <w:b/>
+          <w:bCs/>
+          <w:lang w:val="en-US"/>
+        </w:rPr>
+        <w:t xml:space="preserve"> system to the broader </w:t>
+      </w:r>
+      <w:proofErr w:type="spellStart"/>
+      <w:r>
+        <w:rPr>
+          <w:b/>
+          <w:bCs/>
+          <w:lang w:val="en-US"/>
+        </w:rPr>
+        <w:t>economics</w:t>
+      </w:r>
+      <w:proofErr w:type="spellEnd"/>
+      <w:r>
+        <w:rPr>
+          <w:b/>
+          <w:bCs/>
+          <w:lang w:val="en-US"/>
+        </w:rPr>
+        <w:t xml:space="preserve"> community</w:t>
+      </w:r>
+    </w:p>
+    <w:p>
+      <w:pPr>
+        <w:pStyle w:val="Listeafsnit"/>
+        <w:numPr>
+          <w:ilvl w:val="0"/>
+          <w:numId w:val="4"/>
+        </w:numPr>
+        <w:rPr>
+          <w:lang w:val="en-US"/>
+        </w:rPr>
+      </w:pPr>
+      <w:proofErr w:type="gramStart"/>
+      <w:r>
+        <w:rPr>
+          <w:lang w:val="en-US"/>
+        </w:rPr>
+        <w:lastRenderedPageBreak/>
+        <w:t>….</w:t>
+      </w:r>
+      <w:r>
+        <w:rPr>
+          <w:lang w:val="en-US"/>
+        </w:rPr>
+        <w:t>stand</w:t>
+      </w:r>
+      <w:proofErr w:type="gramEnd"/>
+      <w:r>
+        <w:rPr>
+          <w:lang w:val="en-US"/>
+        </w:rPr>
+        <w:t xml:space="preserve">-alone models (collectively known as called </w:t>
+      </w:r>
+      <w:proofErr w:type="spellStart"/>
+      <w:r>
+        <w:rPr>
+          <w:lang w:val="en-US"/>
+        </w:rPr>
+        <w:t>MFModSA</w:t>
+      </w:r>
+      <w:proofErr w:type="spellEnd"/>
+      <w:r>
+        <w:rPr>
+          <w:lang w:val="en-US"/>
+        </w:rPr>
+        <w:t>….. with or without “</w:t>
+      </w:r>
+      <w:proofErr w:type="gramStart"/>
+      <w:r>
+        <w:rPr>
+          <w:lang w:val="en-US"/>
+        </w:rPr>
+        <w:t xml:space="preserve">-“ </w:t>
+      </w:r>
+      <w:r>
+        <w:rPr>
+          <w:lang w:val="en-US"/>
+        </w:rPr>
+        <w:t>in</w:t>
+      </w:r>
+      <w:proofErr w:type="gramEnd"/>
+      <w:r>
+        <w:rPr>
+          <w:lang w:val="en-US"/>
+        </w:rPr>
+        <w:t xml:space="preserve"> stand-alone </w:t>
+      </w:r>
+      <w:r>
+        <w:rPr>
+          <w:lang w:val="en-US"/>
+        </w:rPr>
+        <w:t>plus choose between known as / called.</w:t>
+      </w:r>
+    </w:p>
+    <w:p>
+      <w:pPr>
+        <w:pStyle w:val="Listeafsnit"/>
+        <w:numPr>
+          <w:ilvl w:val="0"/>
+          <w:numId w:val="4"/>
+        </w:numPr>
+        <w:rPr>
+          <w:lang w:val="en-US"/>
+        </w:rPr>
+      </w:pPr>
+      <w:r>
+        <w:rPr>
+          <w:lang w:val="en-US"/>
+        </w:rPr>
+        <w:t>…</w:t>
+      </w:r>
+      <w:r>
+        <w:rPr>
+          <w:lang w:val="en-US"/>
+        </w:rPr>
+        <w:t xml:space="preserve"> to client governments…. </w:t>
+      </w:r>
+      <w:r>
+        <w:rPr>
+          <w:lang w:val="en-US"/>
+        </w:rPr>
+        <w:t>f</w:t>
+      </w:r>
+      <w:r>
+        <w:rPr>
+          <w:lang w:val="en-US"/>
+        </w:rPr>
+        <w:t xml:space="preserve">unny </w:t>
+      </w:r>
+      <w:r>
+        <w:rPr>
+          <w:lang w:val="en-US"/>
+        </w:rPr>
+        <w:t>sound</w:t>
+      </w:r>
+    </w:p>
+    <w:p>
+      <w:pPr>
+        <w:pStyle w:val="Listeafsnit"/>
+        <w:numPr>
+          <w:ilvl w:val="0"/>
+          <w:numId w:val="4"/>
+        </w:numPr>
+        <w:rPr>
+          <w:lang w:val="en-US"/>
+        </w:rPr>
+      </w:pPr>
+      <w:proofErr w:type="gramStart"/>
+      <w:r>
+        <w:rPr>
+          <w:lang w:val="en-US"/>
+        </w:rPr>
+        <w:t>….dissemination</w:t>
+      </w:r>
+      <w:proofErr w:type="gramEnd"/>
+      <w:r>
+        <w:rPr>
+          <w:lang w:val="en-US"/>
+        </w:rPr>
+        <w:t xml:space="preserve"> around….meaning?</w:t>
+      </w:r>
+    </w:p>
+    <w:p>
+      <w:pPr>
+        <w:pStyle w:val="Listeafsnit"/>
+        <w:numPr>
+          <w:ilvl w:val="0"/>
+          <w:numId w:val="4"/>
+        </w:numPr>
+        <w:rPr>
+          <w:lang w:val="en-US"/>
+        </w:rPr>
+      </w:pPr>
+      <w:r>
+        <w:rPr>
+          <w:lang w:val="en-US"/>
+        </w:rPr>
+        <w:t>…</w:t>
+      </w:r>
+      <w:r>
+        <w:rPr>
+          <w:lang w:val="en-US"/>
+        </w:rPr>
+        <w:t>designed to train government…ma</w:t>
+      </w:r>
+      <w:r>
+        <w:rPr>
+          <w:lang w:val="en-US"/>
+        </w:rPr>
+        <w:t>ybe educate?</w:t>
+      </w:r>
+    </w:p>
+    <w:p>
+      <w:pPr>
+        <w:pStyle w:val="Overskrift2"/>
+        <w:shd w:val="clear" w:color="auto" w:fill="FFFFFF"/>
+        <w:spacing w:before="305" w:after="0"/>
+        <w:rPr>
+          <w:rFonts w:asciiTheme="minorHAnsi" w:eastAsiaTheme="minorHAnsi" w:hAnsiTheme="minorHAnsi" w:cstheme="minorBidi"/>
+          <w:b/>
+          <w:bCs/>
+          <w:color w:val="auto"/>
+          <w:sz w:val="24"/>
+          <w:szCs w:val="24"/>
+          <w:lang w:val="en-US"/>
+        </w:rPr>
+      </w:pPr>
+      <w:proofErr w:type="gramStart"/>
+      <w:r>
+        <w:rPr>
+          <w:rFonts w:asciiTheme="minorHAnsi" w:eastAsiaTheme="minorHAnsi" w:hAnsiTheme="minorHAnsi" w:cstheme="minorBidi"/>
+          <w:b/>
+          <w:bCs/>
+          <w:color w:val="auto"/>
+          <w:sz w:val="24"/>
+          <w:szCs w:val="24"/>
+          <w:lang w:val="en-US"/>
+        </w:rPr>
+        <w:t>1.3  Moving</w:t>
+      </w:r>
+      <w:proofErr w:type="gramEnd"/>
+      <w:r>
+        <w:rPr>
+          <w:rFonts w:asciiTheme="minorHAnsi" w:eastAsiaTheme="minorHAnsi" w:hAnsiTheme="minorHAnsi" w:cstheme="minorBidi"/>
+          <w:b/>
+          <w:bCs/>
+          <w:color w:val="auto"/>
+          <w:sz w:val="24"/>
+          <w:szCs w:val="24"/>
+          <w:lang w:val="en-US"/>
+        </w:rPr>
+        <w:t xml:space="preserve"> the framework to an open-source footing</w:t>
+      </w:r>
+    </w:p>
+    <w:p>
+      <w:pPr>
+        <w:pStyle w:val="Listeafsnit"/>
+        <w:numPr>
+          <w:ilvl w:val="0"/>
+          <w:numId w:val="4"/>
+        </w:numPr>
+        <w:rPr>
+          <w:lang w:val="en-US"/>
+        </w:rPr>
+      </w:pPr>
+      <w:r>
+        <w:rPr>
+          <w:lang w:val="en-US"/>
+        </w:rPr>
         <w:t xml:space="preserve">These were followed </w:t>
       </w:r>
       <w:r>
@@ -1032,13 +1368,27 @@
         <w:rPr>
           <w:lang w:val="en-US"/>
         </w:rPr>
-        <w:t xml:space="preserve"> CGE models</w:t>
-      </w:r>
-      <w:r>
-        <w:rPr>
-          <w:lang w:val="en-US"/>
-        </w:rPr>
-        <w:t>.. replace with “by”?</w:t>
+        <w:t xml:space="preserve"> CGE </w:t>
+      </w:r>
+      <w:proofErr w:type="gramStart"/>
+      <w:r>
+        <w:rPr>
+          <w:lang w:val="en-US"/>
+        </w:rPr>
+        <w:t>models</w:t>
+      </w:r>
+      <w:r>
+        <w:rPr>
+          <w:lang w:val="en-US"/>
+        </w:rPr>
+        <w:t>..</w:t>
+      </w:r>
+      <w:proofErr w:type="gramEnd"/>
+      <w:r>
+        <w:rPr>
+          <w:lang w:val="en-US"/>
+        </w:rPr>
+        <w:t xml:space="preserve"> replace with “by”?</w:t>
       </w:r>
     </w:p>
     <w:p>
@@ -1152,7 +1502,35 @@
         <w:rPr>
           <w:lang w:val="en-US"/>
         </w:rPr>
-        <w:t>General comment: Somewhere you need a section that explains the story you told me in our last visit, about how the models integrate. It is a question in the back of the head of any reader. This is not simple stuff, so the user will be experience/skilled and will have that question to understand the frameworks way of working.</w:t>
+        <w:t xml:space="preserve">General comment: Somewhere you need a section that explains the story you told me </w:t>
+      </w:r>
+      <w:proofErr w:type="gramStart"/>
+      <w:r>
+        <w:rPr>
+          <w:lang w:val="en-US"/>
+        </w:rPr>
+        <w:t>in</w:t>
+      </w:r>
+      <w:proofErr w:type="gramEnd"/>
+      <w:r>
+        <w:rPr>
+          <w:lang w:val="en-US"/>
+        </w:rPr>
+        <w:t xml:space="preserve"> our last visit, about how the models integrate. It is a question in the back of the head of any reader. This is not simple stuff, so the user will be </w:t>
+      </w:r>
+      <w:proofErr w:type="gramStart"/>
+      <w:r>
+        <w:rPr>
+          <w:lang w:val="en-US"/>
+        </w:rPr>
+        <w:t>experience</w:t>
+      </w:r>
+      <w:proofErr w:type="gramEnd"/>
+      <w:r>
+        <w:rPr>
+          <w:lang w:val="en-US"/>
+        </w:rPr>
+        <w:t>/skilled and will have that question to understand the frameworks way of working.</w:t>
       </w:r>
     </w:p>
     <w:p>
@@ -1199,6 +1577,7 @@
           <w:lang w:val="en-US"/>
         </w:rPr>
       </w:pPr>
+      <w:proofErr w:type="gramStart"/>
       <w:r>
         <w:rPr>
           <w:rFonts w:asciiTheme="minorHAnsi" w:eastAsiaTheme="minorHAnsi" w:hAnsiTheme="minorHAnsi" w:cstheme="minorBidi"/>
@@ -1221,121 +1600,9 @@
           <w:szCs w:val="24"/>
           <w:lang w:val="en-US"/>
         </w:rPr>
-        <w:t>acrostructural models</w:t>
-      </w:r>
-    </w:p>
-    <w:p>
-      <w:pPr>
-        <w:pStyle w:val="Listeafsnit"/>
-        <w:numPr>
-          <w:ilvl w:val="0"/>
-          <w:numId w:val="5"/>
-        </w:numPr>
-        <w:rPr>
-          <w:lang w:val="en-US"/>
-        </w:rPr>
-      </w:pPr>
-      <w:r>
-        <w:rPr>
-          <w:lang w:val="en-US"/>
-        </w:rPr>
-        <w:t>…</w:t>
-      </w:r>
-      <w:r>
-        <w:rPr>
-          <w:lang w:val="en-US"/>
-        </w:rPr>
-        <w:t> Ministries of Finance</w:t>
-      </w:r>
-      <w:r>
-        <w:rPr>
-          <w:highlight w:val="yellow"/>
-          <w:lang w:val="en-US"/>
-        </w:rPr>
-        <w:t>;</w:t>
-      </w:r>
-      <w:r>
-        <w:rPr>
-          <w:lang w:val="en-US"/>
-        </w:rPr>
-        <w:t xml:space="preserve"> and professional </w:t>
-      </w:r>
-      <w:r>
-        <w:rPr>
-          <w:lang w:val="en-US"/>
-        </w:rPr>
-        <w:t>… semi colon?</w:t>
-      </w:r>
-    </w:p>
-    <w:p>
-      <w:pPr>
-        <w:pStyle w:val="Listeafsnit"/>
-        <w:numPr>
-          <w:ilvl w:val="0"/>
-          <w:numId w:val="5"/>
-        </w:numPr>
-        <w:rPr>
-          <w:lang w:val="en-US"/>
-        </w:rPr>
-      </w:pPr>
-      <w:r>
-        <w:rPr>
-          <w:lang w:val="en-US"/>
-        </w:rPr>
-        <w:t>…</w:t>
-      </w:r>
-      <w:r>
-        <w:rPr>
-          <w:lang w:val="en-US"/>
-        </w:rPr>
-        <w:t>discard out-of-hand policy models</w:t>
-      </w:r>
-      <w:r>
-        <w:rPr>
-          <w:lang w:val="en-US"/>
-        </w:rPr>
-        <w:t>… out-of-hand? Meaning?</w:t>
-      </w:r>
-    </w:p>
-    <w:p>
-      <w:pPr>
-        <w:pStyle w:val="Listeafsnit"/>
-        <w:numPr>
-          <w:ilvl w:val="0"/>
-          <w:numId w:val="5"/>
-        </w:numPr>
-        <w:rPr>
-          <w:lang w:val="en-US"/>
-        </w:rPr>
-      </w:pPr>
-      <w:r>
-        <w:rPr>
-          <w:lang w:val="en-US"/>
-        </w:rPr>
-        <w:t xml:space="preserve">… </w:t>
-      </w:r>
-      <w:r>
-        <w:rPr>
-          <w:lang w:val="en-US"/>
-        </w:rPr>
-        <w:t> been previously favored by academics</w:t>
-      </w:r>
-      <w:r>
-        <w:rPr>
-          <w:lang w:val="en-US"/>
-        </w:rPr>
-        <w:t>… the reference to “previously” is a bit off.</w:t>
-      </w:r>
-    </w:p>
-    <w:p>
-      <w:pPr>
-        <w:pStyle w:val="Overskrift2"/>
-        <w:shd w:val="clear" w:color="auto" w:fill="FFFFFF"/>
-        <w:spacing w:before="305" w:after="0"/>
-        <w:rPr>
-          <w:lang w:val="en-US"/>
-        </w:rPr>
-      </w:pPr>
+        <w:t>acrostructural</w:t>
+      </w:r>
+      <w:proofErr w:type="gramEnd"/>
       <w:r>
         <w:rPr>
           <w:rFonts w:asciiTheme="minorHAnsi" w:eastAsiaTheme="minorHAnsi" w:hAnsiTheme="minorHAnsi" w:cstheme="minorBidi"/>
@@ -1346,8 +1613,122 @@
           <w:szCs w:val="24"/>
           <w:lang w:val="en-US"/>
         </w:rPr>
-        <w:t>1</w:t>
-      </w:r>
+        <w:t xml:space="preserve"> models</w:t>
+      </w:r>
+    </w:p>
+    <w:p>
+      <w:pPr>
+        <w:pStyle w:val="Listeafsnit"/>
+        <w:numPr>
+          <w:ilvl w:val="0"/>
+          <w:numId w:val="5"/>
+        </w:numPr>
+        <w:rPr>
+          <w:lang w:val="en-US"/>
+        </w:rPr>
+      </w:pPr>
+      <w:r>
+        <w:rPr>
+          <w:lang w:val="en-US"/>
+        </w:rPr>
+        <w:t>…</w:t>
+      </w:r>
+      <w:r>
+        <w:rPr>
+          <w:lang w:val="en-US"/>
+        </w:rPr>
+        <w:t> Ministries of Finance</w:t>
+      </w:r>
+      <w:r>
+        <w:rPr>
+          <w:highlight w:val="yellow"/>
+          <w:lang w:val="en-US"/>
+        </w:rPr>
+        <w:t>;</w:t>
+      </w:r>
+      <w:r>
+        <w:rPr>
+          <w:lang w:val="en-US"/>
+        </w:rPr>
+        <w:t xml:space="preserve"> and professional </w:t>
+      </w:r>
+      <w:r>
+        <w:rPr>
+          <w:lang w:val="en-US"/>
+        </w:rPr>
+        <w:t>… semi colon?</w:t>
+      </w:r>
+    </w:p>
+    <w:p>
+      <w:pPr>
+        <w:pStyle w:val="Listeafsnit"/>
+        <w:numPr>
+          <w:ilvl w:val="0"/>
+          <w:numId w:val="5"/>
+        </w:numPr>
+        <w:rPr>
+          <w:lang w:val="en-US"/>
+        </w:rPr>
+      </w:pPr>
+      <w:r>
+        <w:rPr>
+          <w:lang w:val="en-US"/>
+        </w:rPr>
+        <w:t>…</w:t>
+      </w:r>
+      <w:r>
+        <w:rPr>
+          <w:lang w:val="en-US"/>
+        </w:rPr>
+        <w:t>discard out-of-hand policy models</w:t>
+      </w:r>
+      <w:r>
+        <w:rPr>
+          <w:lang w:val="en-US"/>
+        </w:rPr>
+        <w:t>… out-of-hand? Meaning?</w:t>
+      </w:r>
+    </w:p>
+    <w:p>
+      <w:pPr>
+        <w:pStyle w:val="Listeafsnit"/>
+        <w:numPr>
+          <w:ilvl w:val="0"/>
+          <w:numId w:val="5"/>
+        </w:numPr>
+        <w:rPr>
+          <w:lang w:val="en-US"/>
+        </w:rPr>
+      </w:pPr>
+      <w:r>
+        <w:rPr>
+          <w:lang w:val="en-US"/>
+        </w:rPr>
+        <w:t xml:space="preserve">… </w:t>
+      </w:r>
+      <w:r>
+        <w:rPr>
+          <w:lang w:val="en-US"/>
+        </w:rPr>
+        <w:t> been previously favored by academics</w:t>
+      </w:r>
+      <w:r>
+        <w:rPr>
+          <w:lang w:val="en-US"/>
+        </w:rPr>
+        <w:t>… the reference to “previously” is a bit off.</w:t>
+      </w:r>
+    </w:p>
+    <w:p>
+      <w:pPr>
+        <w:pStyle w:val="Overskrift2"/>
+        <w:shd w:val="clear" w:color="auto" w:fill="FFFFFF"/>
+        <w:spacing w:before="305" w:after="0"/>
+        <w:rPr>
+          <w:lang w:val="en-US"/>
+        </w:rPr>
+      </w:pPr>
+      <w:proofErr w:type="gramStart"/>
       <w:r>
         <w:rPr>
           <w:rFonts w:asciiTheme="minorHAnsi" w:eastAsiaTheme="minorHAnsi" w:hAnsiTheme="minorHAnsi" w:cstheme="minorBidi"/>
@@ -1358,7 +1739,7 @@
           <w:szCs w:val="24"/>
           <w:lang w:val="en-US"/>
         </w:rPr>
-        <w:t>.1</w:t>
+        <w:t>1</w:t>
       </w:r>
       <w:r>
         <w:rPr>
@@ -1370,7 +1751,7 @@
           <w:szCs w:val="24"/>
           <w:lang w:val="en-US"/>
         </w:rPr>
-        <w:t>  </w:t>
+        <w:t>.1</w:t>
       </w:r>
       <w:r>
         <w:rPr>
@@ -1382,291 +1763,9 @@
           <w:szCs w:val="24"/>
           <w:lang w:val="en-US"/>
         </w:rPr>
-        <w:t>A system of equations</w:t>
-      </w:r>
-    </w:p>
-    <w:p>
-      <w:pPr>
-        <w:pStyle w:val="Listeafsnit"/>
-        <w:numPr>
-          <w:ilvl w:val="0"/>
-          <w:numId w:val="5"/>
-        </w:numPr>
-        <w:rPr>
-          <w:lang w:val="en-US"/>
-        </w:rPr>
-      </w:pPr>
-      <w:r>
-        <w:rPr>
-          <w:lang w:val="en-US"/>
-        </w:rPr>
-        <w:t>…</w:t>
-      </w:r>
-      <w:r>
-        <w:rPr>
-          <w:lang w:val="en-US"/>
-        </w:rPr>
-        <w:t> is </w:t>
-      </w:r>
-      <w:r>
-        <w:rPr>
-          <w:b/>
-          <w:bCs/>
-          <w:lang w:val="en-US"/>
-        </w:rPr>
-        <w:t>definitionally</w:t>
-      </w:r>
-      <w:r>
-        <w:rPr>
-          <w:lang w:val="en-US"/>
-        </w:rPr>
-        <w:t> equal… by d</w:t>
-      </w:r>
-      <w:r>
-        <w:rPr>
-          <w:lang w:val="en-US"/>
-        </w:rPr>
-        <w:t>efitinion?</w:t>
-      </w:r>
-    </w:p>
-    <w:p>
-      <w:pPr>
-        <w:pStyle w:val="Listeafsnit"/>
-        <w:numPr>
-          <w:ilvl w:val="0"/>
-          <w:numId w:val="5"/>
-        </w:numPr>
-        <w:rPr>
-          <w:lang w:val="en-US"/>
-        </w:rPr>
-      </w:pPr>
-      <w:r>
-        <w:rPr>
-          <w:lang w:val="en-US"/>
-        </w:rPr>
-        <w:t>…</w:t>
-      </w:r>
-      <w:r>
-        <w:rPr>
-          <w:lang w:val="en-US"/>
-        </w:rPr>
-        <w:t>Behavioural, which are…. Sounds w</w:t>
-      </w:r>
-      <w:r>
-        <w:rPr>
-          <w:lang w:val="en-US"/>
-        </w:rPr>
-        <w:t>rong. Same problem in next section with “exogenous”.</w:t>
-      </w:r>
-    </w:p>
-    <w:p>
-      <w:pPr>
-        <w:pStyle w:val="Listeafsnit"/>
-        <w:numPr>
-          <w:ilvl w:val="0"/>
-          <w:numId w:val="5"/>
-        </w:numPr>
-        <w:rPr>
-          <w:lang w:val="en-US"/>
-        </w:rPr>
-      </w:pPr>
-      <w:r>
-        <w:rPr>
-          <w:lang w:val="en-US"/>
-        </w:rPr>
-        <w:t>….Typical</w:t>
-      </w:r>
-      <w:r>
-        <w:rPr>
-          <w:highlight w:val="yellow"/>
-          <w:lang w:val="en-US"/>
-        </w:rPr>
-        <w:t>ly there</w:t>
-      </w:r>
-      <w:r>
-        <w:rPr>
-          <w:lang w:val="en-US"/>
-        </w:rPr>
-        <w:t xml:space="preserve"> are set … c</w:t>
-      </w:r>
-      <w:r>
-        <w:rPr>
-          <w:lang w:val="en-US"/>
-        </w:rPr>
-        <w:t>omma (I believe) and there=They</w:t>
-      </w:r>
-    </w:p>
-    <w:p>
-      <w:pPr>
-        <w:pStyle w:val="Listeafsnit"/>
-        <w:numPr>
-          <w:ilvl w:val="0"/>
-          <w:numId w:val="5"/>
-        </w:numPr>
-        <w:rPr>
-          <w:lang w:val="en-US"/>
-        </w:rPr>
-      </w:pPr>
-      <w:r>
-        <w:rPr>
-          <w:lang w:val="en-US"/>
-        </w:rPr>
-        <w:t>…</w:t>
-      </w:r>
-      <w:r>
-        <w:rPr>
-          <w:lang w:val="en-US"/>
-        </w:rPr>
-        <w:t xml:space="preserve"> important to determining exports in the modeled </w:t>
-      </w:r>
-      <w:r>
-        <w:rPr>
-          <w:highlight w:val="yellow"/>
-          <w:lang w:val="en-US"/>
-        </w:rPr>
-        <w:t>developing</w:t>
-      </w:r>
-      <w:r>
-        <w:rPr>
-          <w:lang w:val="en-US"/>
-        </w:rPr>
-        <w:t xml:space="preserve"> country</w:t>
-      </w:r>
-      <w:r>
-        <w:rPr>
-          <w:lang w:val="en-US"/>
-        </w:rPr>
-        <w:t>… why developed?</w:t>
-      </w:r>
-    </w:p>
-    <w:p>
-      <w:pPr>
-        <w:pStyle w:val="Listeafsnit"/>
-        <w:numPr>
-          <w:ilvl w:val="0"/>
-          <w:numId w:val="5"/>
-        </w:numPr>
-        <w:rPr>
-          <w:lang w:val="en-US"/>
-        </w:rPr>
-      </w:pPr>
-      <w:r>
-        <w:rPr>
-          <w:lang w:val="en-US"/>
-        </w:rPr>
-        <w:t>…</w:t>
-      </w:r>
-      <w:r>
-        <w:rPr>
-          <w:lang w:val="en-US"/>
-        </w:rPr>
-        <w:t xml:space="preserve">but </w:t>
-      </w:r>
-      <w:r>
-        <w:rPr>
-          <w:highlight w:val="yellow"/>
-          <w:lang w:val="en-US"/>
-        </w:rPr>
-        <w:t>are</w:t>
-      </w:r>
-      <w:r>
-        <w:rPr>
-          <w:lang w:val="en-US"/>
-        </w:rPr>
-        <w:t xml:space="preserve"> unlikely to be </w:t>
-      </w:r>
-      <w:r>
-        <w:rPr>
-          <w:lang w:val="en-US"/>
-        </w:rPr>
-        <w:t>…. Are=is?</w:t>
-      </w:r>
-    </w:p>
-    <w:p>
-      <w:pPr>
-        <w:pStyle w:val="Listeafsnit"/>
-        <w:numPr>
-          <w:ilvl w:val="0"/>
-          <w:numId w:val="5"/>
-        </w:numPr>
-        <w:rPr>
-          <w:lang w:val="en-US"/>
-        </w:rPr>
-      </w:pPr>
-      <w:r>
-        <w:rPr>
-          <w:lang w:val="en-US"/>
-        </w:rPr>
-        <w:t>…</w:t>
-      </w:r>
-      <w:r>
-        <w:rPr>
-          <w:highlight w:val="yellow"/>
-          <w:lang w:val="en-US"/>
-        </w:rPr>
-        <w:t>Mathematically system of equations</w:t>
-      </w:r>
-      <w:r>
-        <w:rPr>
-          <w:lang w:val="en-US"/>
-        </w:rPr>
-        <w:t xml:space="preserve"> can be expressed as below:</w:t>
-      </w:r>
-      <w:r>
-        <w:rPr>
-          <w:lang w:val="en-US"/>
-        </w:rPr>
-        <w:t>…sounds like a word is missing</w:t>
-      </w:r>
-    </w:p>
-    <w:p>
-      <w:pPr>
-        <w:pStyle w:val="Listeafsnit"/>
-        <w:numPr>
-          <w:ilvl w:val="0"/>
-          <w:numId w:val="5"/>
-        </w:numPr>
-        <w:rPr>
-          <w:lang w:val="en-US"/>
-        </w:rPr>
-      </w:pPr>
-      <w:r>
-        <w:rPr>
-          <w:lang w:val="en-US"/>
-        </w:rPr>
-        <w:t>….</w:t>
-      </w:r>
-      <w:r>
-        <w:rPr>
-          <w:lang w:val="en-US"/>
-        </w:rPr>
-        <w:t xml:space="preserve">many equations as there are </w:t>
-      </w:r>
-      <w:r>
-        <w:rPr>
-          <w:highlight w:val="yellow"/>
-          <w:lang w:val="en-US"/>
-        </w:rPr>
-        <w:t>unknown</w:t>
-      </w:r>
-      <w:r>
-        <w:rPr>
-          <w:lang w:val="en-US"/>
-        </w:rPr>
-        <w:t xml:space="preserve"> (endogenous variables)</w:t>
-      </w:r>
-      <w:r>
-        <w:rPr>
-          <w:lang w:val="en-US"/>
-        </w:rPr>
-        <w:t>…… unknowns?</w:t>
-      </w:r>
-    </w:p>
-    <w:p>
-      <w:pPr>
-        <w:pStyle w:val="Overskrift2"/>
-        <w:shd w:val="clear" w:color="auto" w:fill="FFFFFF"/>
-        <w:spacing w:before="305" w:after="0"/>
+        <w:t>  </w:t>
+      </w:r>
+      <w:r>
         <w:rPr>
           <w:rFonts w:asciiTheme="minorHAnsi" w:eastAsiaTheme="minorHAnsi" w:hAnsiTheme="minorHAnsi" w:cstheme="minorBidi"/>
           <w:b/>
@@ -1676,7 +1775,9 @@
           <w:szCs w:val="24"/>
           <w:lang w:val="en-US"/>
         </w:rPr>
-      </w:pPr>
+        <w:t>A</w:t>
+      </w:r>
+      <w:proofErr w:type="gramEnd"/>
       <w:r>
         <w:rPr>
           <w:rFonts w:asciiTheme="minorHAnsi" w:eastAsiaTheme="minorHAnsi" w:hAnsiTheme="minorHAnsi" w:cstheme="minorBidi"/>
@@ -1687,8 +1788,7 @@
           <w:szCs w:val="24"/>
           <w:lang w:val="en-US"/>
         </w:rPr>
-        <w:lastRenderedPageBreak/>
-        <w:t>1.2  The MFMod Framework</w:t>
+        <w:t xml:space="preserve"> system of equations</w:t>
       </w:r>
     </w:p>
     <w:p>
@@ -1706,7 +1806,47 @@
         <w:rPr>
           <w:lang w:val="en-US"/>
         </w:rPr>
-        <w:t xml:space="preserve">Not sure the list in 1.2 serves a purpose in a good way. I guess it is not complete. Maybe an annex instead? </w:t>
+        <w:t>…</w:t>
+      </w:r>
+      <w:r>
+        <w:rPr>
+          <w:lang w:val="en-US"/>
+        </w:rPr>
+        <w:t> is </w:t>
+      </w:r>
+      <w:r>
+        <w:rPr>
+          <w:b/>
+          <w:bCs/>
+          <w:lang w:val="en-US"/>
+        </w:rPr>
+        <w:t>definitionally</w:t>
+      </w:r>
+      <w:r>
+        <w:rPr>
+          <w:lang w:val="en-US"/>
+        </w:rPr>
+        <w:t xml:space="preserve"> equal… by </w:t>
+      </w:r>
+      <w:proofErr w:type="spellStart"/>
+      <w:r>
+        <w:rPr>
+          <w:lang w:val="en-US"/>
+        </w:rPr>
+        <w:t>d</w:t>
+      </w:r>
+      <w:r>
+        <w:rPr>
+          <w:lang w:val="en-US"/>
+        </w:rPr>
+        <w:t>efitinion</w:t>
+      </w:r>
+      <w:proofErr w:type="spellEnd"/>
+      <w:r>
+        <w:rPr>
+          <w:lang w:val="en-US"/>
+        </w:rPr>
+        <w:t>?</w:t>
       </w:r>
     </w:p>
     <w:p>
@@ -1726,17 +1866,403 @@
         </w:rPr>
         <w:t>…</w:t>
       </w:r>
-      <w:r>
-        <w:rPr>
-          <w:lang w:val="en-US"/>
-        </w:rPr>
-        <w:t>Income accounts (Wage Bill, Gross Operating surplus (Profits), Combined incomes)</w:t>
-      </w:r>
-      <w:r>
-        <w:rPr>
-          <w:lang w:val="en-US"/>
-        </w:rPr>
-        <w:t>… are capitals used in a consistent (and correct) way?</w:t>
+      <w:proofErr w:type="spellStart"/>
+      <w:r>
+        <w:rPr>
+          <w:lang w:val="en-US"/>
+        </w:rPr>
+        <w:t>Behavioural</w:t>
+      </w:r>
+      <w:proofErr w:type="spellEnd"/>
+      <w:r>
+        <w:rPr>
+          <w:lang w:val="en-US"/>
+        </w:rPr>
+        <w:t>, which are…. Sounds w</w:t>
+      </w:r>
+      <w:r>
+        <w:rPr>
+          <w:lang w:val="en-US"/>
+        </w:rPr>
+        <w:t>rong. Same problem in next section with “exogenous”.</w:t>
+      </w:r>
+    </w:p>
+    <w:p>
+      <w:pPr>
+        <w:pStyle w:val="Listeafsnit"/>
+        <w:numPr>
+          <w:ilvl w:val="0"/>
+          <w:numId w:val="5"/>
+        </w:numPr>
+        <w:rPr>
+          <w:lang w:val="en-US"/>
+        </w:rPr>
+      </w:pPr>
+      <w:proofErr w:type="gramStart"/>
+      <w:r>
+        <w:rPr>
+          <w:lang w:val="en-US"/>
+        </w:rPr>
+        <w:t>….Typical</w:t>
+      </w:r>
+      <w:r>
+        <w:rPr>
+          <w:highlight w:val="yellow"/>
+          <w:lang w:val="en-US"/>
+        </w:rPr>
+        <w:t>ly</w:t>
+      </w:r>
+      <w:proofErr w:type="gramEnd"/>
+      <w:r>
+        <w:rPr>
+          <w:highlight w:val="yellow"/>
+          <w:lang w:val="en-US"/>
+        </w:rPr>
+        <w:t xml:space="preserve"> there</w:t>
+      </w:r>
+      <w:r>
+        <w:rPr>
+          <w:lang w:val="en-US"/>
+        </w:rPr>
+        <w:t xml:space="preserve"> are set … c</w:t>
+      </w:r>
+      <w:r>
+        <w:rPr>
+          <w:lang w:val="en-US"/>
+        </w:rPr>
+        <w:t>omma (I believe) and there=They</w:t>
+      </w:r>
+    </w:p>
+    <w:p>
+      <w:pPr>
+        <w:pStyle w:val="Listeafsnit"/>
+        <w:numPr>
+          <w:ilvl w:val="0"/>
+          <w:numId w:val="5"/>
+        </w:numPr>
+        <w:rPr>
+          <w:lang w:val="en-US"/>
+        </w:rPr>
+      </w:pPr>
+      <w:r>
+        <w:rPr>
+          <w:lang w:val="en-US"/>
+        </w:rPr>
+        <w:t>…</w:t>
+      </w:r>
+      <w:r>
+        <w:rPr>
+          <w:lang w:val="en-US"/>
+        </w:rPr>
+        <w:t xml:space="preserve"> important to determining exports in the modeled </w:t>
+      </w:r>
+      <w:r>
+        <w:rPr>
+          <w:highlight w:val="yellow"/>
+          <w:lang w:val="en-US"/>
+        </w:rPr>
+        <w:t>developing</w:t>
+      </w:r>
+      <w:r>
+        <w:rPr>
+          <w:lang w:val="en-US"/>
+        </w:rPr>
+        <w:t xml:space="preserve"> country</w:t>
+      </w:r>
+      <w:r>
+        <w:rPr>
+          <w:lang w:val="en-US"/>
+        </w:rPr>
+        <w:t>… why developed?</w:t>
+      </w:r>
+    </w:p>
+    <w:p>
+      <w:pPr>
+        <w:pStyle w:val="Listeafsnit"/>
+        <w:numPr>
+          <w:ilvl w:val="0"/>
+          <w:numId w:val="5"/>
+        </w:numPr>
+        <w:rPr>
+          <w:lang w:val="en-US"/>
+        </w:rPr>
+      </w:pPr>
+      <w:r>
+        <w:rPr>
+          <w:lang w:val="en-US"/>
+        </w:rPr>
+        <w:t>…</w:t>
+      </w:r>
+      <w:r>
+        <w:rPr>
+          <w:lang w:val="en-US"/>
+        </w:rPr>
+        <w:t xml:space="preserve">but </w:t>
+      </w:r>
+      <w:r>
+        <w:rPr>
+          <w:highlight w:val="yellow"/>
+          <w:lang w:val="en-US"/>
+        </w:rPr>
+        <w:t>are</w:t>
+      </w:r>
+      <w:r>
+        <w:rPr>
+          <w:lang w:val="en-US"/>
+        </w:rPr>
+        <w:t xml:space="preserve"> unlikely to be </w:t>
+      </w:r>
+      <w:r>
+        <w:rPr>
+          <w:lang w:val="en-US"/>
+        </w:rPr>
+        <w:t>…. Are=is?</w:t>
+      </w:r>
+    </w:p>
+    <w:p>
+      <w:pPr>
+        <w:pStyle w:val="Listeafsnit"/>
+        <w:numPr>
+          <w:ilvl w:val="0"/>
+          <w:numId w:val="5"/>
+        </w:numPr>
+        <w:rPr>
+          <w:lang w:val="en-US"/>
+        </w:rPr>
+      </w:pPr>
+      <w:r>
+        <w:rPr>
+          <w:lang w:val="en-US"/>
+        </w:rPr>
+        <w:t>…</w:t>
+      </w:r>
+      <w:r>
+        <w:rPr>
+          <w:highlight w:val="yellow"/>
+          <w:lang w:val="en-US"/>
+        </w:rPr>
+        <w:t>Mathematically system of equations</w:t>
+      </w:r>
+      <w:r>
+        <w:rPr>
+          <w:lang w:val="en-US"/>
+        </w:rPr>
+        <w:t xml:space="preserve"> can be expressed as </w:t>
+      </w:r>
+      <w:proofErr w:type="gramStart"/>
+      <w:r>
+        <w:rPr>
+          <w:lang w:val="en-US"/>
+        </w:rPr>
+        <w:t>below:</w:t>
+      </w:r>
+      <w:r>
+        <w:rPr>
+          <w:lang w:val="en-US"/>
+        </w:rPr>
+        <w:t>…</w:t>
+      </w:r>
+      <w:proofErr w:type="gramEnd"/>
+      <w:r>
+        <w:rPr>
+          <w:lang w:val="en-US"/>
+        </w:rPr>
+        <w:t>sounds like a word is missing</w:t>
+      </w:r>
+    </w:p>
+    <w:p>
+      <w:pPr>
+        <w:pStyle w:val="Listeafsnit"/>
+        <w:numPr>
+          <w:ilvl w:val="0"/>
+          <w:numId w:val="5"/>
+        </w:numPr>
+        <w:rPr>
+          <w:lang w:val="en-US"/>
+        </w:rPr>
+      </w:pPr>
+      <w:proofErr w:type="gramStart"/>
+      <w:r>
+        <w:rPr>
+          <w:lang w:val="en-US"/>
+        </w:rPr>
+        <w:t>….</w:t>
+      </w:r>
+      <w:r>
+        <w:rPr>
+          <w:lang w:val="en-US"/>
+        </w:rPr>
+        <w:t>many</w:t>
+      </w:r>
+      <w:proofErr w:type="gramEnd"/>
+      <w:r>
+        <w:rPr>
+          <w:lang w:val="en-US"/>
+        </w:rPr>
+        <w:t xml:space="preserve"> equations as there are </w:t>
+      </w:r>
+      <w:r>
+        <w:rPr>
+          <w:highlight w:val="yellow"/>
+          <w:lang w:val="en-US"/>
+        </w:rPr>
+        <w:t>unknown</w:t>
+      </w:r>
+      <w:r>
+        <w:rPr>
+          <w:lang w:val="en-US"/>
+        </w:rPr>
+        <w:t xml:space="preserve"> (endogenous variables)</w:t>
+      </w:r>
+      <w:r>
+        <w:rPr>
+          <w:lang w:val="en-US"/>
+        </w:rPr>
+        <w:t>…… unknowns?</w:t>
+      </w:r>
+    </w:p>
+    <w:p>
+      <w:pPr>
+        <w:pStyle w:val="Overskrift2"/>
+        <w:shd w:val="clear" w:color="auto" w:fill="FFFFFF"/>
+        <w:spacing w:before="305" w:after="0"/>
+        <w:rPr>
+          <w:rFonts w:asciiTheme="minorHAnsi" w:eastAsiaTheme="minorHAnsi" w:hAnsiTheme="minorHAnsi" w:cstheme="minorBidi"/>
+          <w:b/>
+          <w:bCs/>
+          <w:color w:val="auto"/>
+          <w:sz w:val="24"/>
+          <w:szCs w:val="24"/>
+          <w:lang w:val="en-US"/>
+        </w:rPr>
+      </w:pPr>
+      <w:proofErr w:type="gramStart"/>
+      <w:r>
+        <w:rPr>
+          <w:rFonts w:asciiTheme="minorHAnsi" w:eastAsiaTheme="minorHAnsi" w:hAnsiTheme="minorHAnsi" w:cstheme="minorBidi"/>
+          <w:b/>
+          <w:bCs/>
+          <w:color w:val="auto"/>
+          <w:sz w:val="24"/>
+          <w:szCs w:val="24"/>
+          <w:lang w:val="en-US"/>
+        </w:rPr>
+        <w:t>1.2  The</w:t>
+      </w:r>
+      <w:proofErr w:type="gramEnd"/>
+      <w:r>
+        <w:rPr>
+          <w:rFonts w:asciiTheme="minorHAnsi" w:eastAsiaTheme="minorHAnsi" w:hAnsiTheme="minorHAnsi" w:cstheme="minorBidi"/>
+          <w:b/>
+          <w:bCs/>
+          <w:color w:val="auto"/>
+          <w:sz w:val="24"/>
+          <w:szCs w:val="24"/>
+          <w:lang w:val="en-US"/>
+        </w:rPr>
+        <w:t xml:space="preserve"> </w:t>
+      </w:r>
+      <w:proofErr w:type="spellStart"/>
+      <w:r>
+        <w:rPr>
+          <w:rFonts w:asciiTheme="minorHAnsi" w:eastAsiaTheme="minorHAnsi" w:hAnsiTheme="minorHAnsi" w:cstheme="minorBidi"/>
+          <w:b/>
+          <w:bCs/>
+          <w:color w:val="auto"/>
+          <w:sz w:val="24"/>
+          <w:szCs w:val="24"/>
+          <w:lang w:val="en-US"/>
+        </w:rPr>
+        <w:t>MFMod</w:t>
+      </w:r>
+      <w:proofErr w:type="spellEnd"/>
+      <w:r>
+        <w:rPr>
+          <w:rFonts w:asciiTheme="minorHAnsi" w:eastAsiaTheme="minorHAnsi" w:hAnsiTheme="minorHAnsi" w:cstheme="minorBidi"/>
+          <w:b/>
+          <w:bCs/>
+          <w:color w:val="auto"/>
+          <w:sz w:val="24"/>
+          <w:szCs w:val="24"/>
+          <w:lang w:val="en-US"/>
+        </w:rPr>
+        <w:t xml:space="preserve"> Framework</w:t>
+      </w:r>
+    </w:p>
+    <w:p>
+      <w:pPr>
+        <w:pStyle w:val="Listeafsnit"/>
+        <w:numPr>
+          <w:ilvl w:val="0"/>
+          <w:numId w:val="5"/>
+        </w:numPr>
+        <w:rPr>
+          <w:lang w:val="en-US"/>
+        </w:rPr>
+      </w:pPr>
+      <w:r>
+        <w:rPr>
+          <w:lang w:val="en-US"/>
+        </w:rPr>
+        <w:t xml:space="preserve">Not </w:t>
+      </w:r>
+      <w:proofErr w:type="gramStart"/>
+      <w:r>
+        <w:rPr>
+          <w:lang w:val="en-US"/>
+        </w:rPr>
+        <w:t>sure</w:t>
+      </w:r>
+      <w:proofErr w:type="gramEnd"/>
+      <w:r>
+        <w:rPr>
+          <w:lang w:val="en-US"/>
+        </w:rPr>
+        <w:t xml:space="preserve"> the list in 1.2 serves a purpose in a good way. I guess it is not complete. Maybe an annex instead? </w:t>
+      </w:r>
+    </w:p>
+    <w:p>
+      <w:pPr>
+        <w:pStyle w:val="Listeafsnit"/>
+        <w:numPr>
+          <w:ilvl w:val="0"/>
+          <w:numId w:val="5"/>
+        </w:numPr>
+        <w:rPr>
+          <w:lang w:val="en-US"/>
+        </w:rPr>
+      </w:pPr>
+      <w:r>
+        <w:rPr>
+          <w:lang w:val="en-US"/>
+        </w:rPr>
+        <w:t>…</w:t>
+      </w:r>
+      <w:r>
+        <w:rPr>
+          <w:lang w:val="en-US"/>
+        </w:rPr>
+        <w:t xml:space="preserve">Income accounts (Wage Bill, Gross Operating surplus (Profits), Combined </w:t>
+      </w:r>
+      <w:proofErr w:type="gramStart"/>
+      <w:r>
+        <w:rPr>
+          <w:lang w:val="en-US"/>
+        </w:rPr>
+        <w:t>incomes)</w:t>
+      </w:r>
+      <w:r>
+        <w:rPr>
+          <w:lang w:val="en-US"/>
+        </w:rPr>
+        <w:t>…</w:t>
+      </w:r>
+      <w:proofErr w:type="gramEnd"/>
+      <w:r>
+        <w:rPr>
+          <w:lang w:val="en-US"/>
+        </w:rPr>
+        <w:t xml:space="preserve"> are capitals used in a consistent (and correct) way?</w:t>
       </w:r>
     </w:p>
     <w:p>
@@ -1772,14 +2298,36 @@
         <w:rPr>
           <w:lang w:val="en-US"/>
         </w:rPr>
-        <w:t>Other taxes, (Fees and charges)</w:t>
-      </w:r>
-      <w:r>
-        <w:rPr>
-          <w:lang w:val="en-US"/>
-        </w:rPr>
-        <w:t>… comma used inconcistently</w:t>
-      </w:r>
+        <w:t xml:space="preserve">Other taxes, (Fees and </w:t>
+      </w:r>
+      <w:proofErr w:type="gramStart"/>
+      <w:r>
+        <w:rPr>
+          <w:lang w:val="en-US"/>
+        </w:rPr>
+        <w:t>charges)</w:t>
+      </w:r>
+      <w:r>
+        <w:rPr>
+          <w:lang w:val="en-US"/>
+        </w:rPr>
+        <w:t>…</w:t>
+      </w:r>
+      <w:proofErr w:type="gramEnd"/>
+      <w:r>
+        <w:rPr>
+          <w:lang w:val="en-US"/>
+        </w:rPr>
+        <w:t xml:space="preserve"> comma used </w:t>
+      </w:r>
+      <w:proofErr w:type="spellStart"/>
+      <w:r>
+        <w:rPr>
+          <w:lang w:val="en-US"/>
+        </w:rPr>
+        <w:t>inconcistently</w:t>
+      </w:r>
+      <w:proofErr w:type="spellEnd"/>
     </w:p>
     <w:p>
       <w:pPr>
@@ -1796,13 +2344,27 @@
         <w:rPr>
           <w:lang w:val="en-US"/>
         </w:rPr>
-        <w:t xml:space="preserve"> ….</w:t>
-      </w:r>
-      <w:r>
-        <w:rPr>
-          <w:lang w:val="en-US"/>
-        </w:rPr>
-        <w:t>The output of firms is sold to household, the </w:t>
+        <w:t xml:space="preserve"> </w:t>
+      </w:r>
+      <w:proofErr w:type="gramStart"/>
+      <w:r>
+        <w:rPr>
+          <w:lang w:val="en-US"/>
+        </w:rPr>
+        <w:t>….</w:t>
+      </w:r>
+      <w:r>
+        <w:rPr>
+          <w:lang w:val="en-US"/>
+        </w:rPr>
+        <w:t>The</w:t>
+      </w:r>
+      <w:proofErr w:type="gramEnd"/>
+      <w:r>
+        <w:rPr>
+          <w:lang w:val="en-US"/>
+        </w:rPr>
+        <w:t xml:space="preserve"> output of firms is sold to household, the </w:t>
       </w:r>
       <w:r>
         <w:rPr>
@@ -1869,50 +2431,16 @@
         <w:rPr>
           <w:lang w:val="en-US"/>
         </w:rPr>
-        <w:t xml:space="preserve"> This code at the end, does not produce anything for me, when I press shift Enter? </w:t>
-      </w:r>
-      <w:r>
-        <w:rPr>
-          <w:lang w:val="en-US"/>
-        </w:rPr>
-        <w:t> is illustrated in the following schematic.</w:t>
-      </w:r>
-      <w:r>
-        <w:rPr>
-          <w:lang w:val="en-US"/>
-        </w:rPr>
-        <w:t xml:space="preserve"> </w:t>
-      </w:r>
-      <w:r>
-        <w:rPr>
-          <w:lang w:val="en-US"/>
-        </w:rPr>
-        <w:t>height: 225px</w:t>
-      </w:r>
-      <w:r>
-        <w:rPr>
-          <w:lang w:val="en-US"/>
-        </w:rPr>
-        <w:t xml:space="preserve"> </w:t>
-      </w:r>
-      <w:r>
-        <w:rPr>
-          <w:lang w:val="en-US"/>
-        </w:rPr>
-        <w:t>name: Flow of Funds diagram</w:t>
-      </w:r>
-      <w:r>
-        <w:rPr>
-          <w:lang w:val="en-US"/>
-        </w:rPr>
-        <w:t xml:space="preserve"> </w:t>
-      </w:r>
-      <w:r>
-        <w:rPr>
-          <w:lang w:val="en-US"/>
-        </w:rPr>
-        <w:t>---The Flow of funds in MFMod</w:t>
-      </w:r>
+        <w:t xml:space="preserve"> This code at the end, does not produce anything for me, when I press shift Enter?  is illustrated in the following schematic. height: 225px name: Flow of Funds diagram ---The Flow of funds in </w:t>
+      </w:r>
+      <w:proofErr w:type="spellStart"/>
+      <w:r>
+        <w:rPr>
+          <w:lang w:val="en-US"/>
+        </w:rPr>
+        <w:t>MFMod</w:t>
+      </w:r>
+      <w:proofErr w:type="spellEnd"/>
     </w:p>
     <w:p>
       <w:pPr>
@@ -1971,7 +2499,27 @@
         <w:rPr>
           <w:lang w:val="en-US"/>
         </w:rPr>
-        <w:t>ction suffers from lack of rationale. The list of equations/variables is limited and the description of how macro models work also. Which can be fine if it serves a clear purpose. Without that, it is either too much or not enough.</w:t>
+        <w:t xml:space="preserve">ction suffers from lack of rationale. The list of equations/variables is </w:t>
+      </w:r>
+      <w:proofErr w:type="gramStart"/>
+      <w:r>
+        <w:rPr>
+          <w:lang w:val="en-US"/>
+        </w:rPr>
+        <w:t>limited</w:t>
+      </w:r>
+      <w:proofErr w:type="gramEnd"/>
+      <w:r>
+        <w:rPr>
+          <w:lang w:val="en-US"/>
+        </w:rPr>
+        <w:t xml:space="preserve"> and the description of how macro models work also. Which can be fine if it serves a clear purpose. Without that, it is either too much or not enough.</w:t>
+      </w:r>
+      <w:r>
+        <w:rPr>
+          <w:lang w:val="en-US"/>
+        </w:rPr>
+        <w:t xml:space="preserve">  </w:t>
       </w:r>
     </w:p>
     <w:p>
@@ -3387,6 +3935,7 @@
   <w:style w:type="character" w:default="1" w:styleId="Standardskrifttypeiafsnit">
     <w:name w:val="Default Paragraph Font"/>
     <w:uiPriority w:val="1"/>
+    <w:semiHidden/>
     <w:unhideWhenUsed/>
   </w:style>
   <w:style w:type="table" w:default="1" w:styleId="Tabel-Normal">

</xml_diff>